<commit_message>
changes to swcd function
</commit_message>
<xml_diff>
--- a/templates/cpr1000/swcd_cover.docx
+++ b/templates/cpr1000/swcd_cover.docx
@@ -1,6 +1,6 @@
 
 <file path=word/document.xml><?xml version="1.0" encoding="utf-8"?>
-<w:document xmlns:wpc="http://schemas.microsoft.com/office/word/2010/wordprocessingCanvas" xmlns:mc="http://schemas.openxmlformats.org/markup-compatibility/2006" xmlns:o="urn:schemas-microsoft-com:office:office" xmlns:r="http://schemas.openxmlformats.org/officeDocument/2006/relationships" xmlns:m="http://schemas.openxmlformats.org/officeDocument/2006/math" xmlns:v="urn:schemas-microsoft-com:vml" xmlns:wp14="http://schemas.microsoft.com/office/word/2010/wordprocessingDrawing" xmlns:wp="http://schemas.openxmlformats.org/drawingml/2006/wordprocessingDrawing" xmlns:w10="urn:schemas-microsoft-com:office:word" xmlns:w="http://schemas.openxmlformats.org/wordprocessingml/2006/main" xmlns:w14="http://schemas.microsoft.com/office/word/2010/wordml" xmlns:w15="http://schemas.microsoft.com/office/word/2012/wordml" xmlns:wpg="http://schemas.microsoft.com/office/word/2010/wordprocessingGroup" xmlns:wpi="http://schemas.microsoft.com/office/word/2010/wordprocessingInk" xmlns:wne="http://schemas.microsoft.com/office/word/2006/wordml" xmlns:wps="http://schemas.microsoft.com/office/word/2010/wordprocessingShape" mc:Ignorable="w14 w15 wp14">
+<w:document xmlns:wpc="http://schemas.microsoft.com/office/word/2010/wordprocessingCanvas" xmlns:mo="http://schemas.microsoft.com/office/mac/office/2008/main" xmlns:mc="http://schemas.openxmlformats.org/markup-compatibility/2006" xmlns:mv="urn:schemas-microsoft-com:mac:vml" xmlns:o="urn:schemas-microsoft-com:office:office" xmlns:r="http://schemas.openxmlformats.org/officeDocument/2006/relationships" xmlns:m="http://schemas.openxmlformats.org/officeDocument/2006/math" xmlns:v="urn:schemas-microsoft-com:vml" xmlns:wp14="http://schemas.microsoft.com/office/word/2010/wordprocessingDrawing" xmlns:wp="http://schemas.openxmlformats.org/drawingml/2006/wordprocessingDrawing" xmlns:w10="urn:schemas-microsoft-com:office:word" xmlns:w="http://schemas.openxmlformats.org/wordprocessingml/2006/main" xmlns:w14="http://schemas.microsoft.com/office/word/2010/wordml" xmlns:w15="http://schemas.microsoft.com/office/word/2012/wordml" xmlns:wpg="http://schemas.microsoft.com/office/word/2010/wordprocessingGroup" xmlns:wpi="http://schemas.microsoft.com/office/word/2010/wordprocessingInk" xmlns:wne="http://schemas.microsoft.com/office/word/2006/wordml" xmlns:wps="http://schemas.microsoft.com/office/word/2010/wordprocessingShape" mc:Ignorable="w14 w15 wp14">
   <w:body>
     <w:tbl>
       <w:tblPr>
@@ -729,6 +729,8 @@
               </w:rPr>
               <w:t>{</w:t>
             </w:r>
+            <w:bookmarkStart w:id="0" w:name="_GoBack"/>
+            <w:bookmarkEnd w:id="0"/>
             <w:r>
               <w:rPr>
                 <w:rFonts w:ascii="微软雅黑" w:eastAsia="微软雅黑" w:hAnsi="微软雅黑" w:cs="宋体"/>
@@ -738,7 +740,7 @@
                 <w:sz w:val="16"/>
                 <w:szCs w:val="20"/>
               </w:rPr>
-              <w:t>s_r</w:t>
+              <w:t>r</w:t>
             </w:r>
             <w:r>
               <w:rPr>
@@ -1691,8 +1693,6 @@
               </w:rPr>
               <w:t>{t</w:t>
             </w:r>
-            <w:bookmarkStart w:id="0" w:name="_GoBack"/>
-            <w:bookmarkEnd w:id="0"/>
             <w:r>
               <w:rPr>
                 <w:rFonts w:ascii="微软雅黑" w:eastAsia="微软雅黑" w:hAnsi="微软雅黑" w:cs="宋体"/>
@@ -1863,7 +1863,7 @@
               <mc:AlternateContent>
                 <mc:Choice Requires="wpg">
                   <w:drawing>
-                    <wp:anchor distT="0" distB="0" distL="114300" distR="114300" simplePos="0" relativeHeight="251748352" behindDoc="0" locked="0" layoutInCell="1" allowOverlap="1" wp14:anchorId="2BB71E94" wp14:editId="2B1CD5EE">
+                    <wp:anchor distT="0" distB="0" distL="114300" distR="114300" simplePos="0" relativeHeight="251748352" behindDoc="0" locked="0" layoutInCell="1" allowOverlap="1" wp14:anchorId="05A3DF25" wp14:editId="7AB4431D">
                       <wp:simplePos x="0" y="0"/>
                       <wp:positionH relativeFrom="column">
                         <wp:posOffset>-19050</wp:posOffset>
@@ -2053,7 +2053,7 @@
               <mc:AlternateContent>
                 <mc:Choice Requires="wpg">
                   <w:drawing>
-                    <wp:anchor distT="0" distB="0" distL="114300" distR="114300" simplePos="0" relativeHeight="251749376" behindDoc="0" locked="0" layoutInCell="1" allowOverlap="1" wp14:anchorId="0C47CDDA" wp14:editId="39B0D520">
+                    <wp:anchor distT="0" distB="0" distL="114300" distR="114300" simplePos="0" relativeHeight="251749376" behindDoc="0" locked="0" layoutInCell="1" allowOverlap="1" wp14:anchorId="707FA3F9" wp14:editId="6BC26BC9">
                       <wp:simplePos x="0" y="0"/>
                       <wp:positionH relativeFrom="column">
                         <wp:posOffset>-15875</wp:posOffset>
@@ -2221,7 +2221,7 @@
               <mc:AlternateContent>
                 <mc:Choice Requires="wpg">
                   <w:drawing>
-                    <wp:anchor distT="0" distB="0" distL="114300" distR="114300" simplePos="0" relativeHeight="251750400" behindDoc="0" locked="0" layoutInCell="1" allowOverlap="1" wp14:anchorId="4FECF78D" wp14:editId="50E1CEA3">
+                    <wp:anchor distT="0" distB="0" distL="114300" distR="114300" simplePos="0" relativeHeight="251750400" behindDoc="0" locked="0" layoutInCell="1" allowOverlap="1" wp14:anchorId="1CADE041" wp14:editId="5580D62F">
                       <wp:simplePos x="0" y="0"/>
                       <wp:positionH relativeFrom="column">
                         <wp:posOffset>-19050</wp:posOffset>
@@ -2389,7 +2389,7 @@
               <mc:AlternateContent>
                 <mc:Choice Requires="wpg">
                   <w:drawing>
-                    <wp:anchor distT="0" distB="0" distL="114300" distR="114300" simplePos="0" relativeHeight="251751424" behindDoc="0" locked="0" layoutInCell="1" allowOverlap="1" wp14:anchorId="01C12B12" wp14:editId="6A9DFB92">
+                    <wp:anchor distT="0" distB="0" distL="114300" distR="114300" simplePos="0" relativeHeight="251751424" behindDoc="0" locked="0" layoutInCell="1" allowOverlap="1" wp14:anchorId="4AA5A83C" wp14:editId="5033D37F">
                       <wp:simplePos x="0" y="0"/>
                       <wp:positionH relativeFrom="column">
                         <wp:posOffset>-21590</wp:posOffset>
@@ -2579,7 +2579,7 @@
               <mc:AlternateContent>
                 <mc:Choice Requires="wpg">
                   <w:drawing>
-                    <wp:anchor distT="0" distB="0" distL="114300" distR="114300" simplePos="0" relativeHeight="251752448" behindDoc="0" locked="0" layoutInCell="1" allowOverlap="1" wp14:anchorId="49C90C6C" wp14:editId="40EE69CB">
+                    <wp:anchor distT="0" distB="0" distL="114300" distR="114300" simplePos="0" relativeHeight="251752448" behindDoc="0" locked="0" layoutInCell="1" allowOverlap="1" wp14:anchorId="6F4596D6" wp14:editId="5BB87891">
                       <wp:simplePos x="0" y="0"/>
                       <wp:positionH relativeFrom="column">
                         <wp:posOffset>-13335</wp:posOffset>
@@ -2728,7 +2728,7 @@
           </w:p>
           <w:p>
             <w:pPr>
-              <w:pStyle w:val="a5"/>
+              <w:pStyle w:val="a7"/>
               <w:widowControl/>
               <w:snapToGrid w:val="0"/>
               <w:ind w:left="34" w:firstLineChars="0" w:firstLine="0"/>
@@ -2765,7 +2765,7 @@
               <mc:AlternateContent>
                 <mc:Choice Requires="wpg">
                   <w:drawing>
-                    <wp:anchor distT="0" distB="0" distL="114300" distR="114300" simplePos="0" relativeHeight="251753472" behindDoc="0" locked="0" layoutInCell="1" allowOverlap="1" wp14:anchorId="155D736E" wp14:editId="3D21FEE7">
+                    <wp:anchor distT="0" distB="0" distL="114300" distR="114300" simplePos="0" relativeHeight="251753472" behindDoc="0" locked="0" layoutInCell="1" allowOverlap="1" wp14:anchorId="4EF63103" wp14:editId="55C30DDD">
                       <wp:simplePos x="0" y="0"/>
                       <wp:positionH relativeFrom="column">
                         <wp:posOffset>-8890</wp:posOffset>
@@ -3857,7 +3857,7 @@
 </file>
 
 <file path=word/endnotes.xml><?xml version="1.0" encoding="utf-8"?>
-<w:endnotes xmlns:wpc="http://schemas.microsoft.com/office/word/2010/wordprocessingCanvas" xmlns:mc="http://schemas.openxmlformats.org/markup-compatibility/2006" xmlns:o="urn:schemas-microsoft-com:office:office" xmlns:r="http://schemas.openxmlformats.org/officeDocument/2006/relationships" xmlns:m="http://schemas.openxmlformats.org/officeDocument/2006/math" xmlns:v="urn:schemas-microsoft-com:vml" xmlns:wp14="http://schemas.microsoft.com/office/word/2010/wordprocessingDrawing" xmlns:wp="http://schemas.openxmlformats.org/drawingml/2006/wordprocessingDrawing" xmlns:w10="urn:schemas-microsoft-com:office:word" xmlns:w="http://schemas.openxmlformats.org/wordprocessingml/2006/main" xmlns:w14="http://schemas.microsoft.com/office/word/2010/wordml" xmlns:w15="http://schemas.microsoft.com/office/word/2012/wordml" xmlns:wpg="http://schemas.microsoft.com/office/word/2010/wordprocessingGroup" xmlns:wpi="http://schemas.microsoft.com/office/word/2010/wordprocessingInk" xmlns:wne="http://schemas.microsoft.com/office/word/2006/wordml" xmlns:wps="http://schemas.microsoft.com/office/word/2010/wordprocessingShape" mc:Ignorable="w14 w15 wp14">
+<w:endnotes xmlns:wpc="http://schemas.microsoft.com/office/word/2010/wordprocessingCanvas" xmlns:mo="http://schemas.microsoft.com/office/mac/office/2008/main" xmlns:mc="http://schemas.openxmlformats.org/markup-compatibility/2006" xmlns:mv="urn:schemas-microsoft-com:mac:vml" xmlns:o="urn:schemas-microsoft-com:office:office" xmlns:r="http://schemas.openxmlformats.org/officeDocument/2006/relationships" xmlns:m="http://schemas.openxmlformats.org/officeDocument/2006/math" xmlns:v="urn:schemas-microsoft-com:vml" xmlns:wp14="http://schemas.microsoft.com/office/word/2010/wordprocessingDrawing" xmlns:wp="http://schemas.openxmlformats.org/drawingml/2006/wordprocessingDrawing" xmlns:w10="urn:schemas-microsoft-com:office:word" xmlns:w="http://schemas.openxmlformats.org/wordprocessingml/2006/main" xmlns:w14="http://schemas.microsoft.com/office/word/2010/wordml" xmlns:w15="http://schemas.microsoft.com/office/word/2012/wordml" xmlns:wpg="http://schemas.microsoft.com/office/word/2010/wordprocessingGroup" xmlns:wpi="http://schemas.microsoft.com/office/word/2010/wordprocessingInk" xmlns:wne="http://schemas.microsoft.com/office/word/2006/wordml" xmlns:wps="http://schemas.microsoft.com/office/word/2010/wordprocessingShape" mc:Ignorable="w14 w15 wp14">
   <w:endnote w:type="separator" w:id="-1">
     <w:p>
       <w:r>
@@ -3876,7 +3876,7 @@
 </file>
 
 <file path=word/footnotes.xml><?xml version="1.0" encoding="utf-8"?>
-<w:footnotes xmlns:wpc="http://schemas.microsoft.com/office/word/2010/wordprocessingCanvas" xmlns:mc="http://schemas.openxmlformats.org/markup-compatibility/2006" xmlns:o="urn:schemas-microsoft-com:office:office" xmlns:r="http://schemas.openxmlformats.org/officeDocument/2006/relationships" xmlns:m="http://schemas.openxmlformats.org/officeDocument/2006/math" xmlns:v="urn:schemas-microsoft-com:vml" xmlns:wp14="http://schemas.microsoft.com/office/word/2010/wordprocessingDrawing" xmlns:wp="http://schemas.openxmlformats.org/drawingml/2006/wordprocessingDrawing" xmlns:w10="urn:schemas-microsoft-com:office:word" xmlns:w="http://schemas.openxmlformats.org/wordprocessingml/2006/main" xmlns:w14="http://schemas.microsoft.com/office/word/2010/wordml" xmlns:w15="http://schemas.microsoft.com/office/word/2012/wordml" xmlns:wpg="http://schemas.microsoft.com/office/word/2010/wordprocessingGroup" xmlns:wpi="http://schemas.microsoft.com/office/word/2010/wordprocessingInk" xmlns:wne="http://schemas.microsoft.com/office/word/2006/wordml" xmlns:wps="http://schemas.microsoft.com/office/word/2010/wordprocessingShape" mc:Ignorable="w14 w15 wp14">
+<w:footnotes xmlns:wpc="http://schemas.microsoft.com/office/word/2010/wordprocessingCanvas" xmlns:mo="http://schemas.microsoft.com/office/mac/office/2008/main" xmlns:mc="http://schemas.openxmlformats.org/markup-compatibility/2006" xmlns:mv="urn:schemas-microsoft-com:mac:vml" xmlns:o="urn:schemas-microsoft-com:office:office" xmlns:r="http://schemas.openxmlformats.org/officeDocument/2006/relationships" xmlns:m="http://schemas.openxmlformats.org/officeDocument/2006/math" xmlns:v="urn:schemas-microsoft-com:vml" xmlns:wp14="http://schemas.microsoft.com/office/word/2010/wordprocessingDrawing" xmlns:wp="http://schemas.openxmlformats.org/drawingml/2006/wordprocessingDrawing" xmlns:w10="urn:schemas-microsoft-com:office:word" xmlns:w="http://schemas.openxmlformats.org/wordprocessingml/2006/main" xmlns:w14="http://schemas.microsoft.com/office/word/2010/wordml" xmlns:w15="http://schemas.microsoft.com/office/word/2012/wordml" xmlns:wpg="http://schemas.microsoft.com/office/word/2010/wordprocessingGroup" xmlns:wpi="http://schemas.microsoft.com/office/word/2010/wordprocessingInk" xmlns:wne="http://schemas.microsoft.com/office/word/2006/wordml" xmlns:wps="http://schemas.microsoft.com/office/word/2010/wordprocessingShape" mc:Ignorable="w14 w15 wp14">
   <w:footnote w:type="separator" w:id="-1">
     <w:p>
       <w:r>
@@ -3895,7 +3895,7 @@
 </file>
 
 <file path=word/numbering.xml><?xml version="1.0" encoding="utf-8"?>
-<w:numbering xmlns:wpc="http://schemas.microsoft.com/office/word/2010/wordprocessingCanvas" xmlns:mc="http://schemas.openxmlformats.org/markup-compatibility/2006" xmlns:o="urn:schemas-microsoft-com:office:office" xmlns:r="http://schemas.openxmlformats.org/officeDocument/2006/relationships" xmlns:m="http://schemas.openxmlformats.org/officeDocument/2006/math" xmlns:v="urn:schemas-microsoft-com:vml" xmlns:wp14="http://schemas.microsoft.com/office/word/2010/wordprocessingDrawing" xmlns:wp="http://schemas.openxmlformats.org/drawingml/2006/wordprocessingDrawing" xmlns:w10="urn:schemas-microsoft-com:office:word" xmlns:w="http://schemas.openxmlformats.org/wordprocessingml/2006/main" xmlns:w14="http://schemas.microsoft.com/office/word/2010/wordml" xmlns:w15="http://schemas.microsoft.com/office/word/2012/wordml" xmlns:wpg="http://schemas.microsoft.com/office/word/2010/wordprocessingGroup" xmlns:wpi="http://schemas.microsoft.com/office/word/2010/wordprocessingInk" xmlns:wne="http://schemas.microsoft.com/office/word/2006/wordml" xmlns:wps="http://schemas.microsoft.com/office/word/2010/wordprocessingShape" mc:Ignorable="w14 w15 wp14">
+<w:numbering xmlns:wpc="http://schemas.microsoft.com/office/word/2010/wordprocessingCanvas" xmlns:mo="http://schemas.microsoft.com/office/mac/office/2008/main" xmlns:mc="http://schemas.openxmlformats.org/markup-compatibility/2006" xmlns:mv="urn:schemas-microsoft-com:mac:vml" xmlns:o="urn:schemas-microsoft-com:office:office" xmlns:r="http://schemas.openxmlformats.org/officeDocument/2006/relationships" xmlns:m="http://schemas.openxmlformats.org/officeDocument/2006/math" xmlns:v="urn:schemas-microsoft-com:vml" xmlns:wp14="http://schemas.microsoft.com/office/word/2010/wordprocessingDrawing" xmlns:wp="http://schemas.openxmlformats.org/drawingml/2006/wordprocessingDrawing" xmlns:w10="urn:schemas-microsoft-com:office:word" xmlns:w="http://schemas.openxmlformats.org/wordprocessingml/2006/main" xmlns:w14="http://schemas.microsoft.com/office/word/2010/wordml" xmlns:w15="http://schemas.microsoft.com/office/word/2012/wordml" xmlns:wpg="http://schemas.microsoft.com/office/word/2010/wordprocessingGroup" xmlns:wpi="http://schemas.microsoft.com/office/word/2010/wordprocessingInk" xmlns:wne="http://schemas.microsoft.com/office/word/2006/wordml" xmlns:wps="http://schemas.microsoft.com/office/word/2010/wordprocessingShape" mc:Ignorable="w14 w15 wp14">
   <w:abstractNum w:abstractNumId="0">
     <w:nsid w:val="1D3400D5"/>
     <w:multiLevelType w:val="hybridMultilevel"/>
@@ -5072,7 +5072,7 @@
     </w:rPrDefault>
     <w:pPrDefault/>
   </w:docDefaults>
-  <w:latentStyles w:defLockedState="0" w:defUIPriority="99" w:defSemiHidden="0" w:defUnhideWhenUsed="0" w:defQFormat="0" w:count="371">
+  <w:latentStyles w:defLockedState="0" w:defUIPriority="99" w:defSemiHidden="0" w:defUnhideWhenUsed="0" w:defQFormat="0" w:count="380">
     <w:lsdException w:name="Normal" w:locked="1" w:uiPriority="0" w:qFormat="1"/>
     <w:lsdException w:name="heading 1" w:locked="1" w:uiPriority="0" w:qFormat="1"/>
     <w:lsdException w:name="heading 2" w:locked="1" w:semiHidden="1" w:uiPriority="0" w:unhideWhenUsed="1" w:qFormat="1"/>
@@ -5489,7 +5489,7 @@
   <w:style w:type="paragraph" w:styleId="a3">
     <w:name w:val="header"/>
     <w:basedOn w:val="a"/>
-    <w:link w:val="Char"/>
+    <w:link w:val="a4"/>
     <w:uiPriority w:val="99"/>
     <w:semiHidden/>
     <w:rsid w:val="006D6B2B"/>
@@ -5509,8 +5509,8 @@
       <w:szCs w:val="18"/>
     </w:rPr>
   </w:style>
-  <w:style w:type="character" w:customStyle="1" w:styleId="Char">
-    <w:name w:val="页眉 Char"/>
+  <w:style w:type="character" w:customStyle="1" w:styleId="a4">
+    <w:name w:val="页眉字符"/>
     <w:basedOn w:val="a0"/>
     <w:link w:val="a3"/>
     <w:uiPriority w:val="99"/>
@@ -5523,10 +5523,10 @@
       <w:szCs w:val="18"/>
     </w:rPr>
   </w:style>
-  <w:style w:type="paragraph" w:styleId="a4">
+  <w:style w:type="paragraph" w:styleId="a5">
     <w:name w:val="footer"/>
     <w:basedOn w:val="a"/>
-    <w:link w:val="Char0"/>
+    <w:link w:val="a6"/>
     <w:uiPriority w:val="99"/>
     <w:semiHidden/>
     <w:rsid w:val="006D6B2B"/>
@@ -5543,10 +5543,10 @@
       <w:szCs w:val="18"/>
     </w:rPr>
   </w:style>
-  <w:style w:type="character" w:customStyle="1" w:styleId="Char0">
-    <w:name w:val="页脚 Char"/>
+  <w:style w:type="character" w:customStyle="1" w:styleId="a6">
+    <w:name w:val="页脚字符"/>
     <w:basedOn w:val="a0"/>
-    <w:link w:val="a4"/>
+    <w:link w:val="a5"/>
     <w:uiPriority w:val="99"/>
     <w:semiHidden/>
     <w:locked/>
@@ -5557,7 +5557,7 @@
       <w:szCs w:val="18"/>
     </w:rPr>
   </w:style>
-  <w:style w:type="paragraph" w:styleId="a5">
+  <w:style w:type="paragraph" w:styleId="a7">
     <w:name w:val="List Paragraph"/>
     <w:basedOn w:val="a"/>
     <w:uiPriority w:val="99"/>
@@ -5567,7 +5567,7 @@
       <w:ind w:firstLineChars="200" w:firstLine="420"/>
     </w:pPr>
   </w:style>
-  <w:style w:type="character" w:styleId="a6">
+  <w:style w:type="character" w:styleId="a8">
     <w:name w:val="Emphasis"/>
     <w:basedOn w:val="a0"/>
     <w:uiPriority w:val="20"/>
@@ -5579,10 +5579,10 @@
       <w:iCs/>
     </w:rPr>
   </w:style>
-  <w:style w:type="paragraph" w:styleId="a7">
+  <w:style w:type="paragraph" w:styleId="a9">
     <w:name w:val="Balloon Text"/>
     <w:basedOn w:val="a"/>
-    <w:link w:val="Char1"/>
+    <w:link w:val="aa"/>
     <w:uiPriority w:val="99"/>
     <w:semiHidden/>
     <w:unhideWhenUsed/>
@@ -5592,10 +5592,10 @@
       <w:szCs w:val="18"/>
     </w:rPr>
   </w:style>
-  <w:style w:type="character" w:customStyle="1" w:styleId="Char1">
-    <w:name w:val="批注框文本 Char"/>
+  <w:style w:type="character" w:customStyle="1" w:styleId="aa">
+    <w:name w:val="批注框文本字符"/>
     <w:basedOn w:val="a0"/>
-    <w:link w:val="a7"/>
+    <w:link w:val="a9"/>
     <w:uiPriority w:val="99"/>
     <w:semiHidden/>
     <w:rsid w:val="00B70C6F"/>
@@ -5605,7 +5605,7 @@
       <w:szCs w:val="18"/>
     </w:rPr>
   </w:style>
-  <w:style w:type="character" w:styleId="a8">
+  <w:style w:type="character" w:styleId="ab">
     <w:name w:val="Placeholder Text"/>
     <w:basedOn w:val="a0"/>
     <w:uiPriority w:val="99"/>
@@ -5906,7 +5906,7 @@
 </file>
 
 <file path=customXml/itemProps1.xml><?xml version="1.0" encoding="utf-8"?>
-<ds:datastoreItem xmlns:ds="http://schemas.openxmlformats.org/officeDocument/2006/customXml" ds:itemID="{0DD327BD-748D-44DE-9DED-390E2C6A0EAA}">
+<ds:datastoreItem xmlns:ds="http://schemas.openxmlformats.org/officeDocument/2006/customXml" ds:itemID="{BECC40BE-C1FA-384C-BF09-62D30804B257}">
   <ds:schemaRefs>
     <ds:schemaRef ds:uri="http://schemas.openxmlformats.org/officeDocument/2006/bibliography"/>
   </ds:schemaRefs>

</xml_diff>